<commit_message>
Commit lesson Learn English D62
</commit_message>
<xml_diff>
--- a/Learn English-D60.docx
+++ b/Learn English-D60.docx
@@ -541,30 +541,36 @@
               <w:rPr>
                 <w:sz w:val="24"/>
               </w:rPr>
-              <w:t>A special section ò the monitor looks at how sustainable finance can contribute to green and inclusive development in the post-COVID-19 era, and a special theme chapter discusses the link between bank efficiency and bond market development.</w:t>
-            </w:r>
-          </w:p>
-          <w:p>
-            <w:pPr>
-              <w:rPr>
-                <w:sz w:val="24"/>
-              </w:rPr>
-            </w:pPr>
-          </w:p>
-          <w:p>
-            <w:pPr>
-              <w:rPr>
-                <w:sz w:val="24"/>
-              </w:rPr>
-            </w:pPr>
-            <w:r>
-              <w:rPr>
-                <w:sz w:val="24"/>
-              </w:rPr>
-              <w:t>Established in 1996, the ADB is owned by 68 members – 49 from the Asia-Pacific region.</w:t>
+              <w:t>A special section of</w:t>
             </w:r>
             <w:bookmarkStart w:id="0" w:name="_GoBack"/>
             <w:bookmarkEnd w:id="0"/>
+            <w:r>
+              <w:rPr>
+                <w:sz w:val="24"/>
+              </w:rPr>
+              <w:t xml:space="preserve"> the monitor looks at how sustainable finance can contribute to green and inclusive development in the post-COVID-19 era, and a special theme chapter discusses the link between bank efficiency and bond market development.</w:t>
+            </w:r>
+          </w:p>
+          <w:p>
+            <w:pPr>
+              <w:rPr>
+                <w:sz w:val="24"/>
+              </w:rPr>
+            </w:pPr>
+          </w:p>
+          <w:p>
+            <w:pPr>
+              <w:rPr>
+                <w:sz w:val="24"/>
+              </w:rPr>
+            </w:pPr>
+            <w:r>
+              <w:rPr>
+                <w:sz w:val="24"/>
+              </w:rPr>
+              <w:t>Established in 1996, the ADB is owned by 68 members – 49 from the Asia-Pacific region.</w:t>
+            </w:r>
           </w:p>
         </w:tc>
         <w:tc>
@@ -585,7 +591,7 @@
                 <w:sz w:val="24"/>
               </w:rPr>
               <w:lastRenderedPageBreak/>
-              <w:t>S</w:t>
+              <w:t>Sentiment</w:t>
             </w:r>
             <w:r>
               <w:rPr>
@@ -593,14 +599,44 @@
                 <w:i/>
                 <w:sz w:val="24"/>
               </w:rPr>
-              <w:t>entiment</w:t>
-            </w:r>
-            <w:r>
-              <w:rPr>
-                <w:b/>
+              <w:t xml:space="preserve">: </w:t>
+            </w:r>
+            <w:r>
+              <w:rPr>
                 <w:i/>
                 <w:sz w:val="24"/>
               </w:rPr>
+              <w:t>a mental feeling, emotion / tâm lý.</w:t>
+            </w:r>
+          </w:p>
+          <w:p>
+            <w:pPr>
+              <w:rPr>
+                <w:sz w:val="24"/>
+              </w:rPr>
+            </w:pPr>
+          </w:p>
+          <w:p>
+            <w:pPr>
+              <w:rPr>
+                <w:i/>
+                <w:sz w:val="24"/>
+              </w:rPr>
+            </w:pPr>
+            <w:r>
+              <w:rPr>
+                <w:b/>
+                <w:i/>
+                <w:sz w:val="24"/>
+              </w:rPr>
+              <w:t>Accommodative</w:t>
+            </w:r>
+            <w:r>
+              <w:rPr>
+                <w:b/>
+                <w:i/>
+                <w:sz w:val="24"/>
+              </w:rPr>
               <w:t xml:space="preserve">: </w:t>
             </w:r>
             <w:r>
@@ -608,15 +644,8 @@
                 <w:i/>
                 <w:sz w:val="24"/>
               </w:rPr>
-              <w:t>a mental feeling, emotion / tâm lý.</w:t>
-            </w:r>
-          </w:p>
-          <w:p>
-            <w:pPr>
-              <w:rPr>
-                <w:sz w:val="24"/>
-              </w:rPr>
-            </w:pPr>
+              <w:t>to become adjusted, adapt.</w:t>
+            </w:r>
           </w:p>
           <w:p>
             <w:pPr>
@@ -631,7 +660,7 @@
                 <w:i/>
                 <w:sz w:val="24"/>
               </w:rPr>
-              <w:t>A</w:t>
+              <w:t>Monetary</w:t>
             </w:r>
             <w:r>
               <w:rPr>
@@ -639,14 +668,37 @@
                 <w:i/>
                 <w:sz w:val="24"/>
               </w:rPr>
-              <w:t>ccommodative</w:t>
-            </w:r>
-            <w:r>
-              <w:rPr>
-                <w:b/>
+              <w:t xml:space="preserve">: </w:t>
+            </w:r>
+            <w:r>
+              <w:rPr>
                 <w:i/>
                 <w:sz w:val="24"/>
               </w:rPr>
+              <w:t>currency of a country.</w:t>
+            </w:r>
+          </w:p>
+          <w:p>
+            <w:pPr>
+              <w:rPr>
+                <w:i/>
+                <w:sz w:val="24"/>
+              </w:rPr>
+            </w:pPr>
+            <w:r>
+              <w:rPr>
+                <w:b/>
+                <w:i/>
+                <w:sz w:val="24"/>
+              </w:rPr>
+              <w:t>Equity</w:t>
+            </w:r>
+            <w:r>
+              <w:rPr>
+                <w:b/>
+                <w:i/>
+                <w:sz w:val="24"/>
+              </w:rPr>
               <w:t xml:space="preserve">: </w:t>
             </w:r>
             <w:r>
@@ -654,183 +706,250 @@
                 <w:i/>
                 <w:sz w:val="24"/>
               </w:rPr>
-              <w:t>to become adjusted, adapt.</w:t>
-            </w:r>
-          </w:p>
-          <w:p>
-            <w:pPr>
-              <w:rPr>
-                <w:i/>
-                <w:sz w:val="24"/>
-              </w:rPr>
-            </w:pPr>
-            <w:r>
-              <w:rPr>
-                <w:b/>
-                <w:i/>
-                <w:sz w:val="24"/>
-              </w:rPr>
-              <w:t>M</w:t>
-            </w:r>
-            <w:r>
-              <w:rPr>
-                <w:b/>
-                <w:i/>
-                <w:sz w:val="24"/>
-              </w:rPr>
-              <w:t>onetary</w:t>
-            </w:r>
-            <w:r>
-              <w:rPr>
-                <w:b/>
-                <w:i/>
+              <w:t>the interest of the owner of common stock.</w:t>
+            </w:r>
+          </w:p>
+          <w:p>
+            <w:pPr>
+              <w:rPr>
+                <w:sz w:val="24"/>
+              </w:rPr>
+            </w:pPr>
+          </w:p>
+          <w:p>
+            <w:pPr>
+              <w:rPr>
+                <w:sz w:val="24"/>
+              </w:rPr>
+            </w:pPr>
+          </w:p>
+          <w:p>
+            <w:pPr>
+              <w:rPr>
+                <w:sz w:val="24"/>
+              </w:rPr>
+            </w:pPr>
+          </w:p>
+          <w:p>
+            <w:pPr>
+              <w:rPr>
+                <w:sz w:val="24"/>
+              </w:rPr>
+            </w:pPr>
+          </w:p>
+          <w:p>
+            <w:pPr>
+              <w:rPr>
+                <w:sz w:val="24"/>
+              </w:rPr>
+            </w:pPr>
+          </w:p>
+          <w:p>
+            <w:pPr>
+              <w:rPr>
+                <w:sz w:val="24"/>
+              </w:rPr>
+            </w:pPr>
+          </w:p>
+          <w:p>
+            <w:pPr>
+              <w:rPr>
+                <w:sz w:val="24"/>
+              </w:rPr>
+            </w:pPr>
+          </w:p>
+          <w:p>
+            <w:pPr>
+              <w:rPr>
+                <w:sz w:val="24"/>
+              </w:rPr>
+            </w:pPr>
+          </w:p>
+          <w:p>
+            <w:pPr>
+              <w:rPr>
+                <w:sz w:val="24"/>
+              </w:rPr>
+            </w:pPr>
+          </w:p>
+          <w:p>
+            <w:pPr>
+              <w:rPr>
+                <w:sz w:val="24"/>
+              </w:rPr>
+            </w:pPr>
+          </w:p>
+          <w:p>
+            <w:pPr>
+              <w:rPr>
+                <w:sz w:val="24"/>
+              </w:rPr>
+            </w:pPr>
+          </w:p>
+          <w:p>
+            <w:pPr>
+              <w:rPr>
+                <w:sz w:val="24"/>
+              </w:rPr>
+            </w:pPr>
+            <w:r>
+              <w:rPr>
+                <w:b/>
+                <w:sz w:val="24"/>
+              </w:rPr>
+              <w:t>Outstanding</w:t>
+            </w:r>
+            <w:r>
+              <w:rPr>
+                <w:b/>
                 <w:sz w:val="24"/>
               </w:rPr>
               <w:t xml:space="preserve">: </w:t>
             </w:r>
             <w:r>
               <w:rPr>
-                <w:i/>
-                <w:sz w:val="24"/>
-              </w:rPr>
-              <w:t>currency of a country.</w:t>
-            </w:r>
-          </w:p>
-          <w:p>
-            <w:pPr>
-              <w:rPr>
-                <w:i/>
-                <w:sz w:val="24"/>
-              </w:rPr>
-            </w:pPr>
-            <w:r>
-              <w:rPr>
-                <w:b/>
-                <w:i/>
-                <w:sz w:val="24"/>
-              </w:rPr>
-              <w:t>E</w:t>
-            </w:r>
-            <w:r>
-              <w:rPr>
-                <w:b/>
-                <w:i/>
-                <w:sz w:val="24"/>
-              </w:rPr>
-              <w:t>quity</w:t>
-            </w:r>
-            <w:r>
-              <w:rPr>
-                <w:b/>
-                <w:i/>
+                <w:sz w:val="24"/>
+              </w:rPr>
+              <w:t>still in existence / lưu hành.</w:t>
+            </w:r>
+          </w:p>
+          <w:p>
+            <w:pPr>
+              <w:rPr>
+                <w:sz w:val="24"/>
+              </w:rPr>
+            </w:pPr>
+          </w:p>
+          <w:p>
+            <w:pPr>
+              <w:rPr>
+                <w:sz w:val="24"/>
+              </w:rPr>
+            </w:pPr>
+          </w:p>
+          <w:p>
+            <w:pPr>
+              <w:rPr>
+                <w:sz w:val="24"/>
+              </w:rPr>
+            </w:pPr>
+            <w:r>
+              <w:rPr>
+                <w:b/>
+                <w:sz w:val="24"/>
+              </w:rPr>
+              <w:t>Issuance</w:t>
+            </w:r>
+            <w:r>
+              <w:rPr>
+                <w:b/>
                 <w:sz w:val="24"/>
               </w:rPr>
               <w:t xml:space="preserve">: </w:t>
             </w:r>
             <w:r>
               <w:rPr>
-                <w:i/>
-                <w:sz w:val="24"/>
-              </w:rPr>
-              <w:t>the interest of the owner of common stock.</w:t>
-            </w:r>
-          </w:p>
-          <w:p>
-            <w:pPr>
-              <w:rPr>
-                <w:sz w:val="24"/>
-              </w:rPr>
-            </w:pPr>
-          </w:p>
-          <w:p>
-            <w:pPr>
-              <w:rPr>
-                <w:sz w:val="24"/>
-              </w:rPr>
-            </w:pPr>
-          </w:p>
-          <w:p>
-            <w:pPr>
-              <w:rPr>
-                <w:sz w:val="24"/>
-              </w:rPr>
-            </w:pPr>
-          </w:p>
-          <w:p>
-            <w:pPr>
-              <w:rPr>
-                <w:sz w:val="24"/>
-              </w:rPr>
-            </w:pPr>
-          </w:p>
-          <w:p>
-            <w:pPr>
-              <w:rPr>
-                <w:sz w:val="24"/>
-              </w:rPr>
-            </w:pPr>
-          </w:p>
-          <w:p>
-            <w:pPr>
-              <w:rPr>
-                <w:sz w:val="24"/>
-              </w:rPr>
-            </w:pPr>
-          </w:p>
-          <w:p>
-            <w:pPr>
-              <w:rPr>
-                <w:sz w:val="24"/>
-              </w:rPr>
-            </w:pPr>
-          </w:p>
-          <w:p>
-            <w:pPr>
-              <w:rPr>
-                <w:sz w:val="24"/>
-              </w:rPr>
-            </w:pPr>
-          </w:p>
-          <w:p>
-            <w:pPr>
-              <w:rPr>
-                <w:sz w:val="24"/>
-              </w:rPr>
-            </w:pPr>
-          </w:p>
-          <w:p>
-            <w:pPr>
-              <w:rPr>
-                <w:sz w:val="24"/>
-              </w:rPr>
-            </w:pPr>
-          </w:p>
-          <w:p>
-            <w:pPr>
-              <w:rPr>
-                <w:sz w:val="24"/>
-              </w:rPr>
-            </w:pPr>
-          </w:p>
-          <w:p>
-            <w:pPr>
-              <w:rPr>
-                <w:sz w:val="24"/>
-              </w:rPr>
-            </w:pPr>
-            <w:r>
-              <w:rPr>
-                <w:b/>
-                <w:sz w:val="24"/>
-              </w:rPr>
-              <w:t>O</w:t>
-            </w:r>
-            <w:r>
-              <w:rPr>
-                <w:b/>
-                <w:sz w:val="24"/>
-              </w:rPr>
-              <w:t>utstanding</w:t>
+                <w:sz w:val="24"/>
+              </w:rPr>
+              <w:t>the act of issuing.</w:t>
+            </w:r>
+          </w:p>
+          <w:p>
+            <w:pPr>
+              <w:rPr>
+                <w:sz w:val="24"/>
+              </w:rPr>
+            </w:pPr>
+          </w:p>
+          <w:p>
+            <w:pPr>
+              <w:rPr>
+                <w:sz w:val="24"/>
+              </w:rPr>
+            </w:pPr>
+          </w:p>
+          <w:p>
+            <w:pPr>
+              <w:rPr>
+                <w:sz w:val="24"/>
+              </w:rPr>
+            </w:pPr>
+          </w:p>
+          <w:p>
+            <w:pPr>
+              <w:rPr>
+                <w:sz w:val="24"/>
+              </w:rPr>
+            </w:pPr>
+          </w:p>
+          <w:p>
+            <w:pPr>
+              <w:rPr>
+                <w:sz w:val="24"/>
+              </w:rPr>
+            </w:pPr>
+          </w:p>
+          <w:p>
+            <w:pPr>
+              <w:rPr>
+                <w:sz w:val="24"/>
+              </w:rPr>
+            </w:pPr>
+          </w:p>
+          <w:p>
+            <w:pPr>
+              <w:rPr>
+                <w:sz w:val="24"/>
+              </w:rPr>
+            </w:pPr>
+          </w:p>
+          <w:p>
+            <w:pPr>
+              <w:rPr>
+                <w:sz w:val="24"/>
+              </w:rPr>
+            </w:pPr>
+          </w:p>
+          <w:p>
+            <w:pPr>
+              <w:rPr>
+                <w:sz w:val="24"/>
+              </w:rPr>
+            </w:pPr>
+          </w:p>
+          <w:p>
+            <w:pPr>
+              <w:rPr>
+                <w:sz w:val="24"/>
+              </w:rPr>
+            </w:pPr>
+          </w:p>
+          <w:p>
+            <w:pPr>
+              <w:rPr>
+                <w:sz w:val="24"/>
+              </w:rPr>
+            </w:pPr>
+          </w:p>
+          <w:p>
+            <w:pPr>
+              <w:rPr>
+                <w:sz w:val="24"/>
+              </w:rPr>
+            </w:pPr>
+          </w:p>
+          <w:p>
+            <w:pPr>
+              <w:rPr>
+                <w:sz w:val="24"/>
+              </w:rPr>
+            </w:pPr>
+            <w:r>
+              <w:rPr>
+                <w:b/>
+                <w:sz w:val="24"/>
+              </w:rPr>
+              <w:t>Share</w:t>
             </w:r>
             <w:r>
               <w:rPr>
@@ -843,172 +962,6 @@
               <w:rPr>
                 <w:sz w:val="24"/>
               </w:rPr>
-              <w:t>still in existence / lưu hành.</w:t>
-            </w:r>
-          </w:p>
-          <w:p>
-            <w:pPr>
-              <w:rPr>
-                <w:sz w:val="24"/>
-              </w:rPr>
-            </w:pPr>
-          </w:p>
-          <w:p>
-            <w:pPr>
-              <w:rPr>
-                <w:sz w:val="24"/>
-              </w:rPr>
-            </w:pPr>
-          </w:p>
-          <w:p>
-            <w:pPr>
-              <w:rPr>
-                <w:sz w:val="24"/>
-              </w:rPr>
-            </w:pPr>
-            <w:r>
-              <w:rPr>
-                <w:b/>
-                <w:sz w:val="24"/>
-              </w:rPr>
-              <w:t>I</w:t>
-            </w:r>
-            <w:r>
-              <w:rPr>
-                <w:b/>
-                <w:sz w:val="24"/>
-              </w:rPr>
-              <w:t>ssuance</w:t>
-            </w:r>
-            <w:r>
-              <w:rPr>
-                <w:b/>
-                <w:sz w:val="24"/>
-              </w:rPr>
-              <w:t xml:space="preserve">: </w:t>
-            </w:r>
-            <w:r>
-              <w:rPr>
-                <w:sz w:val="24"/>
-              </w:rPr>
-              <w:t>the act of issuing.</w:t>
-            </w:r>
-          </w:p>
-          <w:p>
-            <w:pPr>
-              <w:rPr>
-                <w:sz w:val="24"/>
-              </w:rPr>
-            </w:pPr>
-          </w:p>
-          <w:p>
-            <w:pPr>
-              <w:rPr>
-                <w:sz w:val="24"/>
-              </w:rPr>
-            </w:pPr>
-          </w:p>
-          <w:p>
-            <w:pPr>
-              <w:rPr>
-                <w:sz w:val="24"/>
-              </w:rPr>
-            </w:pPr>
-          </w:p>
-          <w:p>
-            <w:pPr>
-              <w:rPr>
-                <w:sz w:val="24"/>
-              </w:rPr>
-            </w:pPr>
-          </w:p>
-          <w:p>
-            <w:pPr>
-              <w:rPr>
-                <w:sz w:val="24"/>
-              </w:rPr>
-            </w:pPr>
-          </w:p>
-          <w:p>
-            <w:pPr>
-              <w:rPr>
-                <w:sz w:val="24"/>
-              </w:rPr>
-            </w:pPr>
-          </w:p>
-          <w:p>
-            <w:pPr>
-              <w:rPr>
-                <w:sz w:val="24"/>
-              </w:rPr>
-            </w:pPr>
-          </w:p>
-          <w:p>
-            <w:pPr>
-              <w:rPr>
-                <w:sz w:val="24"/>
-              </w:rPr>
-            </w:pPr>
-          </w:p>
-          <w:p>
-            <w:pPr>
-              <w:rPr>
-                <w:sz w:val="24"/>
-              </w:rPr>
-            </w:pPr>
-          </w:p>
-          <w:p>
-            <w:pPr>
-              <w:rPr>
-                <w:sz w:val="24"/>
-              </w:rPr>
-            </w:pPr>
-          </w:p>
-          <w:p>
-            <w:pPr>
-              <w:rPr>
-                <w:sz w:val="24"/>
-              </w:rPr>
-            </w:pPr>
-          </w:p>
-          <w:p>
-            <w:pPr>
-              <w:rPr>
-                <w:sz w:val="24"/>
-              </w:rPr>
-            </w:pPr>
-          </w:p>
-          <w:p>
-            <w:pPr>
-              <w:rPr>
-                <w:sz w:val="24"/>
-              </w:rPr>
-            </w:pPr>
-            <w:r>
-              <w:rPr>
-                <w:b/>
-                <w:sz w:val="24"/>
-              </w:rPr>
-              <w:t>S</w:t>
-            </w:r>
-            <w:r>
-              <w:rPr>
-                <w:b/>
-                <w:sz w:val="24"/>
-              </w:rPr>
-              <w:t>hare</w:t>
-            </w:r>
-            <w:r>
-              <w:rPr>
-                <w:b/>
-                <w:sz w:val="24"/>
-              </w:rPr>
-              <w:t xml:space="preserve">: </w:t>
-            </w:r>
-            <w:r>
-              <w:rPr>
-                <w:sz w:val="24"/>
-              </w:rPr>
               <w:t>tỷ trọng.</w:t>
             </w:r>
           </w:p>
@@ -1044,14 +997,7 @@
                 <w:b/>
                 <w:sz w:val="24"/>
               </w:rPr>
-              <w:t>O</w:t>
-            </w:r>
-            <w:r>
-              <w:rPr>
-                <w:b/>
-                <w:sz w:val="24"/>
-              </w:rPr>
-              <w:t>utstanding</w:t>
+              <w:t>Outstanding</w:t>
             </w:r>
             <w:r>
               <w:rPr>

</xml_diff>